<commit_message>
updated how to upload image to hub
</commit_message>
<xml_diff>
--- a/dockerNode.docx
+++ b/dockerNode.docx
@@ -27,14 +27,12 @@
       <w:r>
         <w:t xml:space="preserve">First, create a new directory where all the files would live. In this directory create a </w:t>
       </w:r>
-      <w:proofErr w:type="spellStart"/>
       <w:r>
         <w:rPr>
           <w:rStyle w:val="HTMLCode"/>
         </w:rPr>
         <w:t>package.json</w:t>
       </w:r>
-      <w:proofErr w:type="spellEnd"/>
       <w:r>
         <w:t xml:space="preserve"> file that describes your app and its dependencies:</w:t>
       </w:r>
@@ -82,21 +80,7 @@
         <w:rPr>
           <w:rStyle w:val="token"/>
         </w:rPr>
-        <w:t>"</w:t>
-      </w:r>
-      <w:proofErr w:type="spellStart"/>
-      <w:r>
-        <w:rPr>
-          <w:rStyle w:val="token"/>
-        </w:rPr>
-        <w:t>docker_web_app</w:t>
-      </w:r>
-      <w:proofErr w:type="spellEnd"/>
-      <w:r>
-        <w:rPr>
-          <w:rStyle w:val="token"/>
-        </w:rPr>
-        <w:t>",</w:t>
+        <w:t>"docker_web_app",</w:t>
       </w:r>
     </w:p>
     <w:p>
@@ -416,42 +400,30 @@
       <w:r>
         <w:t xml:space="preserve">With your new </w:t>
       </w:r>
-      <w:proofErr w:type="spellStart"/>
       <w:r>
         <w:rPr>
           <w:rStyle w:val="HTMLCode"/>
         </w:rPr>
         <w:t>package.json</w:t>
       </w:r>
-      <w:proofErr w:type="spellEnd"/>
       <w:r>
         <w:t xml:space="preserve"> file, run </w:t>
       </w:r>
-      <w:proofErr w:type="spellStart"/>
+      <w:r>
+        <w:rPr>
+          <w:rStyle w:val="HTMLCode"/>
+        </w:rPr>
+        <w:t>npm install</w:t>
+      </w:r>
+      <w:r>
+        <w:t xml:space="preserve">. If you are using </w:t>
+      </w:r>
       <w:r>
         <w:rPr>
           <w:rStyle w:val="HTMLCode"/>
         </w:rPr>
         <w:t>npm</w:t>
       </w:r>
-      <w:proofErr w:type="spellEnd"/>
-      <w:r>
-        <w:rPr>
-          <w:rStyle w:val="HTMLCode"/>
-        </w:rPr>
-        <w:t xml:space="preserve"> install</w:t>
-      </w:r>
-      <w:r>
-        <w:t xml:space="preserve">. If you are using </w:t>
-      </w:r>
-      <w:proofErr w:type="spellStart"/>
-      <w:r>
-        <w:rPr>
-          <w:rStyle w:val="HTMLCode"/>
-        </w:rPr>
-        <w:t>npm</w:t>
-      </w:r>
-      <w:proofErr w:type="spellEnd"/>
       <w:r>
         <w:t xml:space="preserve"> version 5 or later, this will generate a </w:t>
       </w:r>
@@ -459,16 +431,8 @@
         <w:rPr>
           <w:rStyle w:val="HTMLCode"/>
         </w:rPr>
-        <w:t>package-</w:t>
-      </w:r>
-      <w:proofErr w:type="spellStart"/>
-      <w:r>
-        <w:rPr>
-          <w:rStyle w:val="HTMLCode"/>
-        </w:rPr>
-        <w:t>lock.json</w:t>
-      </w:r>
-      <w:proofErr w:type="spellEnd"/>
+        <w:t>package-lock.json</w:t>
+      </w:r>
       <w:r>
         <w:t xml:space="preserve"> file which will be copied to your Docker image.</w:t>
       </w:r>
@@ -530,14 +494,12 @@
           <w:rStyle w:val="HTMLCode"/>
         </w:rPr>
       </w:pPr>
-      <w:proofErr w:type="spellStart"/>
       <w:r>
         <w:rPr>
           <w:rStyle w:val="token"/>
         </w:rPr>
         <w:t>const</w:t>
       </w:r>
-      <w:proofErr w:type="spellEnd"/>
       <w:r>
         <w:rPr>
           <w:rStyle w:val="HTMLCode"/>
@@ -592,14 +554,12 @@
           <w:rStyle w:val="HTMLCode"/>
         </w:rPr>
       </w:pPr>
-      <w:proofErr w:type="spellStart"/>
       <w:r>
         <w:rPr>
           <w:rStyle w:val="token"/>
         </w:rPr>
         <w:t>const</w:t>
       </w:r>
-      <w:proofErr w:type="spellEnd"/>
       <w:r>
         <w:rPr>
           <w:rStyle w:val="HTMLCode"/>
@@ -644,14 +604,12 @@
           <w:rStyle w:val="HTMLCode"/>
         </w:rPr>
       </w:pPr>
-      <w:proofErr w:type="spellStart"/>
       <w:r>
         <w:rPr>
           <w:rStyle w:val="token"/>
         </w:rPr>
         <w:t>const</w:t>
       </w:r>
-      <w:proofErr w:type="spellEnd"/>
       <w:r>
         <w:rPr>
           <w:rStyle w:val="HTMLCode"/>
@@ -718,14 +676,12 @@
           <w:rStyle w:val="HTMLCode"/>
         </w:rPr>
       </w:pPr>
-      <w:proofErr w:type="spellStart"/>
       <w:r>
         <w:rPr>
           <w:rStyle w:val="token"/>
         </w:rPr>
         <w:t>const</w:t>
       </w:r>
-      <w:proofErr w:type="spellEnd"/>
       <w:r>
         <w:rPr>
           <w:rStyle w:val="HTMLCode"/>
@@ -758,7 +714,6 @@
           <w:rStyle w:val="HTMLCode"/>
         </w:rPr>
       </w:pPr>
-      <w:proofErr w:type="spellStart"/>
       <w:r>
         <w:rPr>
           <w:rStyle w:val="HTMLCode"/>
@@ -769,14 +724,7 @@
         <w:rPr>
           <w:rStyle w:val="token"/>
         </w:rPr>
-        <w:t>.get</w:t>
-      </w:r>
-      <w:proofErr w:type="spellEnd"/>
-      <w:r>
-        <w:rPr>
-          <w:rStyle w:val="token"/>
-        </w:rPr>
-        <w:t>('/',</w:t>
+        <w:t>.get('/',</w:t>
       </w:r>
       <w:r>
         <w:rPr>
@@ -790,14 +738,12 @@
         </w:rPr>
         <w:t>(</w:t>
       </w:r>
-      <w:proofErr w:type="spellStart"/>
       <w:r>
         <w:rPr>
           <w:rStyle w:val="HTMLCode"/>
         </w:rPr>
         <w:t>req</w:t>
       </w:r>
-      <w:proofErr w:type="spellEnd"/>
       <w:r>
         <w:rPr>
           <w:rStyle w:val="token"/>
@@ -852,27 +798,13 @@
         <w:rPr>
           <w:rStyle w:val="HTMLCode"/>
         </w:rPr>
-        <w:t xml:space="preserve">  </w:t>
-      </w:r>
-      <w:proofErr w:type="spellStart"/>
-      <w:r>
-        <w:rPr>
-          <w:rStyle w:val="HTMLCode"/>
-        </w:rPr>
-        <w:t>res</w:t>
-      </w:r>
-      <w:r>
-        <w:rPr>
-          <w:rStyle w:val="token"/>
-        </w:rPr>
-        <w:t>.send</w:t>
-      </w:r>
-      <w:proofErr w:type="spellEnd"/>
-      <w:r>
-        <w:rPr>
-          <w:rStyle w:val="token"/>
-        </w:rPr>
-        <w:t>('Hello world\n');</w:t>
+        <w:t xml:space="preserve">  res</w:t>
+      </w:r>
+      <w:r>
+        <w:rPr>
+          <w:rStyle w:val="token"/>
+        </w:rPr>
+        <w:t>.send('Hello world\n');</w:t>
       </w:r>
     </w:p>
     <w:p>
@@ -904,7 +836,6 @@
           <w:rStyle w:val="HTMLCode"/>
         </w:rPr>
       </w:pPr>
-      <w:proofErr w:type="spellStart"/>
       <w:r>
         <w:rPr>
           <w:rStyle w:val="HTMLCode"/>
@@ -915,14 +846,7 @@
         <w:rPr>
           <w:rStyle w:val="token"/>
         </w:rPr>
-        <w:t>.listen</w:t>
-      </w:r>
-      <w:proofErr w:type="spellEnd"/>
-      <w:r>
-        <w:rPr>
-          <w:rStyle w:val="token"/>
-        </w:rPr>
-        <w:t>(PORT,</w:t>
+        <w:t>.listen(PORT,</w:t>
       </w:r>
       <w:r>
         <w:rPr>
@@ -970,15 +894,10 @@
         <w:pStyle w:val="Heading2"/>
       </w:pPr>
       <w:r>
-        <w:t xml:space="preserve">Creating a </w:t>
-      </w:r>
-      <w:proofErr w:type="spellStart"/>
-      <w:r>
-        <w:t>Dockerfile</w:t>
+        <w:t>Creating a Dockerfile</w:t>
       </w:r>
       <w:bookmarkStart w:id="1" w:name="creating-a-dockerfile"/>
       <w:bookmarkEnd w:id="1"/>
-      <w:proofErr w:type="spellEnd"/>
     </w:p>
     <w:p>
       <w:pPr>
@@ -987,14 +906,12 @@
       <w:r>
         <w:t xml:space="preserve">Create an empty file called </w:t>
       </w:r>
-      <w:proofErr w:type="spellStart"/>
       <w:r>
         <w:rPr>
           <w:rStyle w:val="HTMLCode"/>
         </w:rPr>
         <w:t>Dockerfile</w:t>
       </w:r>
-      <w:proofErr w:type="spellEnd"/>
       <w:r>
         <w:t>:</w:t>
       </w:r>
@@ -1010,16 +927,8 @@
         <w:rPr>
           <w:rStyle w:val="HTMLCode"/>
         </w:rPr>
-        <w:t xml:space="preserve">touch </w:t>
-      </w:r>
-      <w:proofErr w:type="spellStart"/>
-      <w:r>
-        <w:rPr>
-          <w:rStyle w:val="HTMLCode"/>
-        </w:rPr>
-        <w:t>Dockerfile</w:t>
-      </w:r>
-      <w:proofErr w:type="spellEnd"/>
+        <w:t>touch Dockerfile</w:t>
+      </w:r>
     </w:p>
     <w:p>
       <w:pPr>
@@ -1029,24 +938,14 @@
         <w:lastRenderedPageBreak/>
         <w:t xml:space="preserve">Open the </w:t>
       </w:r>
-      <w:proofErr w:type="spellStart"/>
       <w:r>
         <w:rPr>
           <w:rStyle w:val="HTMLCode"/>
         </w:rPr>
         <w:t>Dockerfile</w:t>
       </w:r>
-      <w:proofErr w:type="spellEnd"/>
-      <w:r>
-        <w:t xml:space="preserve"> in your </w:t>
-      </w:r>
-      <w:proofErr w:type="spellStart"/>
-      <w:r>
-        <w:t>favorite</w:t>
-      </w:r>
-      <w:proofErr w:type="spellEnd"/>
-      <w:r>
-        <w:t xml:space="preserve"> text editor</w:t>
+      <w:r>
+        <w:t xml:space="preserve"> in your favorite text editor</w:t>
       </w:r>
     </w:p>
     <w:p>
@@ -1157,35 +1056,7 @@
         <w:rPr>
           <w:rStyle w:val="HTMLCode"/>
         </w:rPr>
-        <w:t xml:space="preserve"> /</w:t>
-      </w:r>
-      <w:proofErr w:type="spellStart"/>
-      <w:r>
-        <w:rPr>
-          <w:rStyle w:val="HTMLCode"/>
-        </w:rPr>
-        <w:t>usr</w:t>
-      </w:r>
-      <w:proofErr w:type="spellEnd"/>
-      <w:r>
-        <w:rPr>
-          <w:rStyle w:val="HTMLCode"/>
-        </w:rPr>
-        <w:t>/</w:t>
-      </w:r>
-      <w:proofErr w:type="spellStart"/>
-      <w:r>
-        <w:rPr>
-          <w:rStyle w:val="HTMLCode"/>
-        </w:rPr>
-        <w:t>src</w:t>
-      </w:r>
-      <w:proofErr w:type="spellEnd"/>
-      <w:r>
-        <w:rPr>
-          <w:rStyle w:val="HTMLCode"/>
-        </w:rPr>
-        <w:t>/app</w:t>
+        <w:t xml:space="preserve"> /usr/src/app</w:t>
       </w:r>
     </w:p>
     <w:p>
@@ -1195,25 +1066,21 @@
       <w:r>
         <w:t xml:space="preserve">This image comes with Node.js and NPM already installed so the next thing we need to do is to install your app dependencies using the </w:t>
       </w:r>
-      <w:proofErr w:type="spellStart"/>
       <w:r>
         <w:rPr>
           <w:rStyle w:val="HTMLCode"/>
         </w:rPr>
         <w:t>npm</w:t>
       </w:r>
-      <w:proofErr w:type="spellEnd"/>
       <w:r>
         <w:t xml:space="preserve"> binary. Please note that if you are using </w:t>
       </w:r>
-      <w:proofErr w:type="spellStart"/>
       <w:r>
         <w:rPr>
           <w:rStyle w:val="HTMLCode"/>
         </w:rPr>
         <w:t>npm</w:t>
       </w:r>
-      <w:proofErr w:type="spellEnd"/>
       <w:r>
         <w:t xml:space="preserve"> version 4 or earlier a </w:t>
       </w:r>
@@ -1221,16 +1088,8 @@
         <w:rPr>
           <w:rStyle w:val="HTMLCode"/>
         </w:rPr>
-        <w:t>package-</w:t>
-      </w:r>
-      <w:proofErr w:type="spellStart"/>
-      <w:r>
-        <w:rPr>
-          <w:rStyle w:val="HTMLCode"/>
-        </w:rPr>
-        <w:t>lock.json</w:t>
-      </w:r>
-      <w:proofErr w:type="spellEnd"/>
+        <w:t>package-lock.json</w:t>
+      </w:r>
       <w:r>
         <w:t xml:space="preserve"> file will </w:t>
       </w:r>
@@ -1269,194 +1128,114 @@
         <w:rPr>
           <w:rStyle w:val="token"/>
         </w:rPr>
-        <w:t xml:space="preserve"># A wildcard is used to ensure both </w:t>
-      </w:r>
-      <w:proofErr w:type="spellStart"/>
-      <w:r>
-        <w:rPr>
-          <w:rStyle w:val="token"/>
+        <w:t># A wildcard is used to ensure both package.json AND package-lock.json are copied</w:t>
+      </w:r>
+    </w:p>
+    <w:p>
+      <w:pPr>
+        <w:pStyle w:val="HTMLPreformatted"/>
+        <w:rPr>
+          <w:rStyle w:val="HTMLCode"/>
+        </w:rPr>
+      </w:pPr>
+      <w:r>
+        <w:rPr>
+          <w:rStyle w:val="token"/>
+        </w:rPr>
+        <w:t># where available (npm@5+)</w:t>
+      </w:r>
+    </w:p>
+    <w:p>
+      <w:pPr>
+        <w:pStyle w:val="HTMLPreformatted"/>
+        <w:rPr>
+          <w:rStyle w:val="HTMLCode"/>
+        </w:rPr>
+      </w:pPr>
+      <w:r>
+        <w:rPr>
+          <w:rStyle w:val="token"/>
+        </w:rPr>
+        <w:t>COPY</w:t>
+      </w:r>
+      <w:r>
+        <w:rPr>
+          <w:rStyle w:val="HTMLCode"/>
+        </w:rPr>
+        <w:t xml:space="preserve"> package*.json ./</w:t>
+      </w:r>
+    </w:p>
+    <w:p>
+      <w:pPr>
+        <w:pStyle w:val="HTMLPreformatted"/>
+        <w:rPr>
+          <w:rStyle w:val="HTMLCode"/>
+        </w:rPr>
+      </w:pPr>
+    </w:p>
+    <w:p>
+      <w:pPr>
+        <w:pStyle w:val="HTMLPreformatted"/>
+        <w:rPr>
+          <w:rStyle w:val="HTMLCode"/>
+        </w:rPr>
+      </w:pPr>
+      <w:r>
+        <w:rPr>
+          <w:rStyle w:val="token"/>
+        </w:rPr>
+        <w:t>RUN</w:t>
+      </w:r>
+      <w:r>
+        <w:rPr>
+          <w:rStyle w:val="HTMLCode"/>
+        </w:rPr>
+        <w:t xml:space="preserve"> npm install</w:t>
+      </w:r>
+    </w:p>
+    <w:p>
+      <w:pPr>
+        <w:pStyle w:val="HTMLPreformatted"/>
+        <w:rPr>
+          <w:rStyle w:val="HTMLCode"/>
+        </w:rPr>
+      </w:pPr>
+      <w:r>
+        <w:rPr>
+          <w:rStyle w:val="token"/>
+        </w:rPr>
+        <w:t># If you are building your code for production</w:t>
+      </w:r>
+    </w:p>
+    <w:p>
+      <w:pPr>
+        <w:pStyle w:val="HTMLPreformatted"/>
+        <w:rPr>
+          <w:rStyle w:val="HTMLCode"/>
+        </w:rPr>
+      </w:pPr>
+      <w:r>
+        <w:rPr>
+          <w:rStyle w:val="token"/>
+        </w:rPr>
+        <w:t># RUN npm install --only=production</w:t>
+      </w:r>
+    </w:p>
+    <w:p>
+      <w:pPr>
+        <w:pStyle w:val="NormalWeb"/>
+      </w:pPr>
+      <w:r>
+        <w:t xml:space="preserve">Note that, rather than copying the entire working directory, we are only copying the </w:t>
+      </w:r>
+      <w:r>
+        <w:rPr>
+          <w:rStyle w:val="HTMLCode"/>
         </w:rPr>
         <w:t>package.json</w:t>
       </w:r>
-      <w:proofErr w:type="spellEnd"/>
-      <w:r>
-        <w:rPr>
-          <w:rStyle w:val="token"/>
-        </w:rPr>
-        <w:t xml:space="preserve"> AND package-</w:t>
-      </w:r>
-      <w:proofErr w:type="spellStart"/>
-      <w:r>
-        <w:rPr>
-          <w:rStyle w:val="token"/>
-        </w:rPr>
-        <w:t>lock.json</w:t>
-      </w:r>
-      <w:proofErr w:type="spellEnd"/>
-      <w:r>
-        <w:rPr>
-          <w:rStyle w:val="token"/>
-        </w:rPr>
-        <w:t xml:space="preserve"> are copied</w:t>
-      </w:r>
-    </w:p>
-    <w:p>
-      <w:pPr>
-        <w:pStyle w:val="HTMLPreformatted"/>
-        <w:rPr>
-          <w:rStyle w:val="HTMLCode"/>
-        </w:rPr>
-      </w:pPr>
-      <w:r>
-        <w:rPr>
-          <w:rStyle w:val="token"/>
-        </w:rPr>
-        <w:t># where available (npm@5+)</w:t>
-      </w:r>
-    </w:p>
-    <w:p>
-      <w:pPr>
-        <w:pStyle w:val="HTMLPreformatted"/>
-        <w:rPr>
-          <w:rStyle w:val="HTMLCode"/>
-        </w:rPr>
-      </w:pPr>
-      <w:r>
-        <w:rPr>
-          <w:rStyle w:val="token"/>
-        </w:rPr>
-        <w:t>COPY</w:t>
-      </w:r>
-      <w:r>
-        <w:rPr>
-          <w:rStyle w:val="HTMLCode"/>
-        </w:rPr>
-        <w:t xml:space="preserve"> package*.</w:t>
-      </w:r>
-      <w:proofErr w:type="spellStart"/>
-      <w:r>
-        <w:rPr>
-          <w:rStyle w:val="HTMLCode"/>
-        </w:rPr>
-        <w:t>json</w:t>
-      </w:r>
-      <w:proofErr w:type="spellEnd"/>
-      <w:r>
-        <w:rPr>
-          <w:rStyle w:val="HTMLCode"/>
-        </w:rPr>
-        <w:t xml:space="preserve"> ./</w:t>
-      </w:r>
-    </w:p>
-    <w:p>
-      <w:pPr>
-        <w:pStyle w:val="HTMLPreformatted"/>
-        <w:rPr>
-          <w:rStyle w:val="HTMLCode"/>
-        </w:rPr>
-      </w:pPr>
-    </w:p>
-    <w:p>
-      <w:pPr>
-        <w:pStyle w:val="HTMLPreformatted"/>
-        <w:rPr>
-          <w:rStyle w:val="HTMLCode"/>
-        </w:rPr>
-      </w:pPr>
-      <w:r>
-        <w:rPr>
-          <w:rStyle w:val="token"/>
-        </w:rPr>
-        <w:t>RUN</w:t>
-      </w:r>
-      <w:r>
-        <w:rPr>
-          <w:rStyle w:val="HTMLCode"/>
-        </w:rPr>
-        <w:t xml:space="preserve"> </w:t>
-      </w:r>
-      <w:proofErr w:type="spellStart"/>
-      <w:r>
-        <w:rPr>
-          <w:rStyle w:val="HTMLCode"/>
-        </w:rPr>
-        <w:t>npm</w:t>
-      </w:r>
-      <w:proofErr w:type="spellEnd"/>
-      <w:r>
-        <w:rPr>
-          <w:rStyle w:val="HTMLCode"/>
-        </w:rPr>
-        <w:t xml:space="preserve"> install</w:t>
-      </w:r>
-    </w:p>
-    <w:p>
-      <w:pPr>
-        <w:pStyle w:val="HTMLPreformatted"/>
-        <w:rPr>
-          <w:rStyle w:val="HTMLCode"/>
-        </w:rPr>
-      </w:pPr>
-      <w:r>
-        <w:rPr>
-          <w:rStyle w:val="token"/>
-        </w:rPr>
-        <w:t># If you are building your code for production</w:t>
-      </w:r>
-    </w:p>
-    <w:p>
-      <w:pPr>
-        <w:pStyle w:val="HTMLPreformatted"/>
-        <w:rPr>
-          <w:rStyle w:val="HTMLCode"/>
-        </w:rPr>
-      </w:pPr>
-      <w:r>
-        <w:rPr>
-          <w:rStyle w:val="token"/>
-        </w:rPr>
-        <w:t xml:space="preserve"># RUN </w:t>
-      </w:r>
-      <w:proofErr w:type="spellStart"/>
-      <w:r>
-        <w:rPr>
-          <w:rStyle w:val="token"/>
-        </w:rPr>
-        <w:t>npm</w:t>
-      </w:r>
-      <w:proofErr w:type="spellEnd"/>
-      <w:r>
-        <w:rPr>
-          <w:rStyle w:val="token"/>
-        </w:rPr>
-        <w:t xml:space="preserve"> install --only=production</w:t>
-      </w:r>
-    </w:p>
-    <w:p>
-      <w:pPr>
-        <w:pStyle w:val="NormalWeb"/>
-      </w:pPr>
-      <w:r>
-        <w:t xml:space="preserve">Note that, rather than copying the entire working directory, we are only copying the </w:t>
-      </w:r>
-      <w:proofErr w:type="spellStart"/>
-      <w:r>
-        <w:rPr>
-          <w:rStyle w:val="HTMLCode"/>
-        </w:rPr>
-        <w:t>package.json</w:t>
-      </w:r>
-      <w:proofErr w:type="spellEnd"/>
-      <w:r>
-        <w:t xml:space="preserve"> file. This allows us to take advantage of cached Docker layers. </w:t>
-      </w:r>
-      <w:proofErr w:type="spellStart"/>
-      <w:r>
-        <w:t>bitJudo</w:t>
-      </w:r>
-      <w:proofErr w:type="spellEnd"/>
-      <w:r>
-        <w:t xml:space="preserve"> has a good explanation of this </w:t>
+      <w:r>
+        <w:t xml:space="preserve"> file. This allows us to take advantage of cached Docker layers. bitJudo has a good explanation of this </w:t>
       </w:r>
       <w:hyperlink r:id="rId8" w:history="1">
         <w:r>
@@ -1592,19 +1371,11 @@
       <w:r>
         <w:t xml:space="preserve"> which defines your runtime. Here we will use the basic </w:t>
       </w:r>
-      <w:proofErr w:type="spellStart"/>
-      <w:r>
-        <w:rPr>
-          <w:rStyle w:val="HTMLCode"/>
-        </w:rPr>
-        <w:t>npm</w:t>
-      </w:r>
-      <w:proofErr w:type="spellEnd"/>
-      <w:r>
-        <w:rPr>
-          <w:rStyle w:val="HTMLCode"/>
-        </w:rPr>
-        <w:t xml:space="preserve"> start</w:t>
+      <w:r>
+        <w:rPr>
+          <w:rStyle w:val="HTMLCode"/>
+        </w:rPr>
+        <w:t>npm start</w:t>
       </w:r>
       <w:r>
         <w:t xml:space="preserve"> which will run </w:t>
@@ -1654,21 +1425,7 @@
         <w:rPr>
           <w:rStyle w:val="token"/>
         </w:rPr>
-        <w:t>"</w:t>
-      </w:r>
-      <w:proofErr w:type="spellStart"/>
-      <w:r>
-        <w:rPr>
-          <w:rStyle w:val="token"/>
-        </w:rPr>
-        <w:t>npm</w:t>
-      </w:r>
-      <w:proofErr w:type="spellEnd"/>
-      <w:r>
-        <w:rPr>
-          <w:rStyle w:val="token"/>
-        </w:rPr>
-        <w:t>",</w:t>
+        <w:t>"npm",</w:t>
       </w:r>
       <w:r>
         <w:rPr>
@@ -1702,14 +1459,12 @@
       <w:r>
         <w:t xml:space="preserve">Your </w:t>
       </w:r>
-      <w:proofErr w:type="spellStart"/>
       <w:r>
         <w:rPr>
           <w:rStyle w:val="HTMLCode"/>
         </w:rPr>
         <w:t>Dockerfile</w:t>
       </w:r>
-      <w:proofErr w:type="spellEnd"/>
       <w:r>
         <w:t xml:space="preserve"> should now look like this:</w:t>
       </w:r>
@@ -1785,35 +1540,7 @@
         <w:rPr>
           <w:rStyle w:val="HTMLCode"/>
         </w:rPr>
-        <w:t xml:space="preserve"> /</w:t>
-      </w:r>
-      <w:proofErr w:type="spellStart"/>
-      <w:r>
-        <w:rPr>
-          <w:rStyle w:val="HTMLCode"/>
-        </w:rPr>
-        <w:t>usr</w:t>
-      </w:r>
-      <w:proofErr w:type="spellEnd"/>
-      <w:r>
-        <w:rPr>
-          <w:rStyle w:val="HTMLCode"/>
-        </w:rPr>
-        <w:t>/</w:t>
-      </w:r>
-      <w:proofErr w:type="spellStart"/>
-      <w:r>
-        <w:rPr>
-          <w:rStyle w:val="HTMLCode"/>
-        </w:rPr>
-        <w:t>src</w:t>
-      </w:r>
-      <w:proofErr w:type="spellEnd"/>
-      <w:r>
-        <w:rPr>
-          <w:rStyle w:val="HTMLCode"/>
-        </w:rPr>
-        <w:t>/app</w:t>
+        <w:t xml:space="preserve"> /usr/src/app</w:t>
       </w:r>
     </w:p>
     <w:p>
@@ -1849,35 +1576,7 @@
         <w:rPr>
           <w:rStyle w:val="token"/>
         </w:rPr>
-        <w:t xml:space="preserve"># A wildcard is used to ensure both </w:t>
-      </w:r>
-      <w:proofErr w:type="spellStart"/>
-      <w:r>
-        <w:rPr>
-          <w:rStyle w:val="token"/>
-        </w:rPr>
-        <w:t>package.json</w:t>
-      </w:r>
-      <w:proofErr w:type="spellEnd"/>
-      <w:r>
-        <w:rPr>
-          <w:rStyle w:val="token"/>
-        </w:rPr>
-        <w:t xml:space="preserve"> AND package-</w:t>
-      </w:r>
-      <w:proofErr w:type="spellStart"/>
-      <w:r>
-        <w:rPr>
-          <w:rStyle w:val="token"/>
-        </w:rPr>
-        <w:t>lock.json</w:t>
-      </w:r>
-      <w:proofErr w:type="spellEnd"/>
-      <w:r>
-        <w:rPr>
-          <w:rStyle w:val="token"/>
-        </w:rPr>
-        <w:t xml:space="preserve"> are copied</w:t>
+        <w:t># A wildcard is used to ensure both package.json AND package-lock.json are copied</w:t>
       </w:r>
     </w:p>
     <w:p>
@@ -1911,21 +1610,7 @@
         <w:rPr>
           <w:rStyle w:val="HTMLCode"/>
         </w:rPr>
-        <w:t xml:space="preserve"> package*.</w:t>
-      </w:r>
-      <w:proofErr w:type="spellStart"/>
-      <w:r>
-        <w:rPr>
-          <w:rStyle w:val="HTMLCode"/>
-        </w:rPr>
-        <w:t>json</w:t>
-      </w:r>
-      <w:proofErr w:type="spellEnd"/>
-      <w:r>
-        <w:rPr>
-          <w:rStyle w:val="HTMLCode"/>
-        </w:rPr>
-        <w:t xml:space="preserve"> ./</w:t>
+        <w:t xml:space="preserve"> package*.json ./</w:t>
       </w:r>
     </w:p>
     <w:p>
@@ -1953,147 +1638,131 @@
         <w:rPr>
           <w:rStyle w:val="HTMLCode"/>
         </w:rPr>
+        <w:t xml:space="preserve"> npm install</w:t>
+      </w:r>
+    </w:p>
+    <w:p>
+      <w:pPr>
+        <w:pStyle w:val="HTMLPreformatted"/>
+        <w:rPr>
+          <w:rStyle w:val="HTMLCode"/>
+        </w:rPr>
+      </w:pPr>
+      <w:r>
+        <w:rPr>
+          <w:rStyle w:val="token"/>
+        </w:rPr>
+        <w:t># If you are building your code for production</w:t>
+      </w:r>
+    </w:p>
+    <w:p>
+      <w:pPr>
+        <w:pStyle w:val="HTMLPreformatted"/>
+        <w:rPr>
+          <w:rStyle w:val="HTMLCode"/>
+        </w:rPr>
+      </w:pPr>
+      <w:r>
+        <w:rPr>
+          <w:rStyle w:val="token"/>
+        </w:rPr>
+        <w:t># RUN npm install --only=production</w:t>
+      </w:r>
+    </w:p>
+    <w:p>
+      <w:pPr>
+        <w:pStyle w:val="HTMLPreformatted"/>
+        <w:rPr>
+          <w:rStyle w:val="HTMLCode"/>
+        </w:rPr>
+      </w:pPr>
+    </w:p>
+    <w:p>
+      <w:pPr>
+        <w:pStyle w:val="HTMLPreformatted"/>
+        <w:rPr>
+          <w:rStyle w:val="HTMLCode"/>
+        </w:rPr>
+      </w:pPr>
+      <w:r>
+        <w:rPr>
+          <w:rStyle w:val="token"/>
+        </w:rPr>
+        <w:t># Bundle app source</w:t>
+      </w:r>
+    </w:p>
+    <w:p>
+      <w:pPr>
+        <w:pStyle w:val="HTMLPreformatted"/>
+        <w:rPr>
+          <w:rStyle w:val="HTMLCode"/>
+        </w:rPr>
+      </w:pPr>
+      <w:r>
+        <w:rPr>
+          <w:rStyle w:val="token"/>
+        </w:rPr>
+        <w:t>COPY</w:t>
+      </w:r>
+      <w:r>
+        <w:rPr>
+          <w:rStyle w:val="HTMLCode"/>
+        </w:rPr>
+        <w:t xml:space="preserve"> . .</w:t>
+      </w:r>
+    </w:p>
+    <w:p>
+      <w:pPr>
+        <w:pStyle w:val="HTMLPreformatted"/>
+        <w:rPr>
+          <w:rStyle w:val="HTMLCode"/>
+        </w:rPr>
+      </w:pPr>
+    </w:p>
+    <w:p>
+      <w:pPr>
+        <w:pStyle w:val="HTMLPreformatted"/>
+        <w:rPr>
+          <w:rStyle w:val="HTMLCode"/>
+        </w:rPr>
+      </w:pPr>
+      <w:r>
+        <w:rPr>
+          <w:rStyle w:val="token"/>
+        </w:rPr>
+        <w:t>EXPOSE</w:t>
+      </w:r>
+      <w:r>
+        <w:rPr>
+          <w:rStyle w:val="HTMLCode"/>
+        </w:rPr>
+        <w:t xml:space="preserve"> 8080</w:t>
+      </w:r>
+    </w:p>
+    <w:p>
+      <w:pPr>
+        <w:pStyle w:val="HTMLPreformatted"/>
+        <w:rPr>
+          <w:rStyle w:val="HTMLCode"/>
+        </w:rPr>
+      </w:pPr>
+      <w:r>
+        <w:rPr>
+          <w:rStyle w:val="token"/>
+        </w:rPr>
+        <w:t>CMD</w:t>
+      </w:r>
+      <w:r>
+        <w:rPr>
+          <w:rStyle w:val="HTMLCode"/>
+        </w:rPr>
         <w:t xml:space="preserve"> </w:t>
       </w:r>
-      <w:proofErr w:type="spellStart"/>
-      <w:r>
-        <w:rPr>
-          <w:rStyle w:val="HTMLCode"/>
-        </w:rPr>
-        <w:t>npm</w:t>
-      </w:r>
-      <w:proofErr w:type="spellEnd"/>
-      <w:r>
-        <w:rPr>
-          <w:rStyle w:val="HTMLCode"/>
-        </w:rPr>
-        <w:t xml:space="preserve"> install</w:t>
-      </w:r>
-    </w:p>
-    <w:p>
-      <w:pPr>
-        <w:pStyle w:val="HTMLPreformatted"/>
-        <w:rPr>
-          <w:rStyle w:val="HTMLCode"/>
-        </w:rPr>
-      </w:pPr>
-      <w:r>
-        <w:rPr>
-          <w:rStyle w:val="token"/>
-        </w:rPr>
-        <w:t># If you are building your code for production</w:t>
-      </w:r>
-    </w:p>
-    <w:p>
-      <w:pPr>
-        <w:pStyle w:val="HTMLPreformatted"/>
-        <w:rPr>
-          <w:rStyle w:val="HTMLCode"/>
-        </w:rPr>
-      </w:pPr>
-      <w:r>
-        <w:rPr>
-          <w:rStyle w:val="token"/>
-        </w:rPr>
-        <w:t xml:space="preserve"># RUN </w:t>
-      </w:r>
-      <w:proofErr w:type="spellStart"/>
-      <w:r>
-        <w:rPr>
-          <w:rStyle w:val="token"/>
-        </w:rPr>
-        <w:t>npm</w:t>
-      </w:r>
-      <w:proofErr w:type="spellEnd"/>
-      <w:r>
-        <w:rPr>
-          <w:rStyle w:val="token"/>
-        </w:rPr>
-        <w:t xml:space="preserve"> install --only=production</w:t>
-      </w:r>
-    </w:p>
-    <w:p>
-      <w:pPr>
-        <w:pStyle w:val="HTMLPreformatted"/>
-        <w:rPr>
-          <w:rStyle w:val="HTMLCode"/>
-        </w:rPr>
-      </w:pPr>
-    </w:p>
-    <w:p>
-      <w:pPr>
-        <w:pStyle w:val="HTMLPreformatted"/>
-        <w:rPr>
-          <w:rStyle w:val="HTMLCode"/>
-        </w:rPr>
-      </w:pPr>
-      <w:r>
-        <w:rPr>
-          <w:rStyle w:val="token"/>
-        </w:rPr>
-        <w:t># Bundle app source</w:t>
-      </w:r>
-    </w:p>
-    <w:p>
-      <w:pPr>
-        <w:pStyle w:val="HTMLPreformatted"/>
-        <w:rPr>
-          <w:rStyle w:val="HTMLCode"/>
-        </w:rPr>
-      </w:pPr>
-      <w:r>
-        <w:rPr>
-          <w:rStyle w:val="token"/>
-        </w:rPr>
-        <w:t>COPY</w:t>
-      </w:r>
-      <w:r>
-        <w:rPr>
-          <w:rStyle w:val="HTMLCode"/>
-        </w:rPr>
-        <w:t xml:space="preserve"> . .</w:t>
-      </w:r>
-    </w:p>
-    <w:p>
-      <w:pPr>
-        <w:pStyle w:val="HTMLPreformatted"/>
-        <w:rPr>
-          <w:rStyle w:val="HTMLCode"/>
-        </w:rPr>
-      </w:pPr>
-    </w:p>
-    <w:p>
-      <w:pPr>
-        <w:pStyle w:val="HTMLPreformatted"/>
-        <w:rPr>
-          <w:rStyle w:val="HTMLCode"/>
-        </w:rPr>
-      </w:pPr>
-      <w:r>
-        <w:rPr>
-          <w:rStyle w:val="token"/>
-        </w:rPr>
-        <w:t>EXPOSE</w:t>
-      </w:r>
-      <w:r>
-        <w:rPr>
-          <w:rStyle w:val="HTMLCode"/>
-        </w:rPr>
-        <w:t xml:space="preserve"> 8080</w:t>
-      </w:r>
-    </w:p>
-    <w:p>
-      <w:pPr>
-        <w:pStyle w:val="HTMLPreformatted"/>
-        <w:rPr>
-          <w:rStyle w:val="HTMLCode"/>
-        </w:rPr>
-      </w:pPr>
-      <w:r>
-        <w:rPr>
-          <w:rStyle w:val="token"/>
-        </w:rPr>
-        <w:t>CMD</w:t>
+      <w:r>
+        <w:rPr>
+          <w:rStyle w:val="token"/>
+        </w:rPr>
+        <w:t>[</w:t>
       </w:r>
       <w:r>
         <w:rPr>
@@ -2105,7 +1774,7 @@
         <w:rPr>
           <w:rStyle w:val="token"/>
         </w:rPr>
-        <w:t>[</w:t>
+        <w:t>"npm",</w:t>
       </w:r>
       <w:r>
         <w:rPr>
@@ -2117,21 +1786,7 @@
         <w:rPr>
           <w:rStyle w:val="token"/>
         </w:rPr>
-        <w:t>"</w:t>
-      </w:r>
-      <w:proofErr w:type="spellStart"/>
-      <w:r>
-        <w:rPr>
-          <w:rStyle w:val="token"/>
-        </w:rPr>
-        <w:t>npm</w:t>
-      </w:r>
-      <w:proofErr w:type="spellEnd"/>
-      <w:r>
-        <w:rPr>
-          <w:rStyle w:val="token"/>
-        </w:rPr>
-        <w:t>",</w:t>
+        <w:t>"start"</w:t>
       </w:r>
       <w:r>
         <w:rPr>
@@ -2143,18 +1798,6 @@
         <w:rPr>
           <w:rStyle w:val="token"/>
         </w:rPr>
-        <w:t>"start"</w:t>
-      </w:r>
-      <w:r>
-        <w:rPr>
-          <w:rStyle w:val="HTMLCode"/>
-        </w:rPr>
-        <w:t xml:space="preserve"> </w:t>
-      </w:r>
-      <w:r>
-        <w:rPr>
-          <w:rStyle w:val="token"/>
-        </w:rPr>
         <w:t>]</w:t>
       </w:r>
     </w:p>
@@ -2163,15 +1806,7 @@
         <w:pStyle w:val="Heading2"/>
       </w:pPr>
       <w:r>
-        <w:t>.</w:t>
-      </w:r>
-      <w:proofErr w:type="spellStart"/>
-      <w:r>
-        <w:t>dockerignore</w:t>
-      </w:r>
-      <w:proofErr w:type="spellEnd"/>
-      <w:r>
-        <w:t xml:space="preserve"> file</w:t>
+        <w:t>.dockerignore file</w:t>
       </w:r>
       <w:bookmarkStart w:id="2" w:name="dockerignore-file"/>
       <w:bookmarkEnd w:id="2"/>
@@ -2187,27 +1822,17 @@
         <w:rPr>
           <w:rStyle w:val="HTMLCode"/>
         </w:rPr>
-        <w:t>.</w:t>
-      </w:r>
-      <w:proofErr w:type="spellStart"/>
-      <w:r>
-        <w:rPr>
-          <w:rStyle w:val="HTMLCode"/>
-        </w:rPr>
-        <w:t>dockerignore</w:t>
-      </w:r>
-      <w:proofErr w:type="spellEnd"/>
+        <w:t>.dockerignore</w:t>
+      </w:r>
       <w:r>
         <w:t xml:space="preserve"> file in the same directory as your </w:t>
       </w:r>
-      <w:proofErr w:type="spellStart"/>
       <w:r>
         <w:rPr>
           <w:rStyle w:val="HTMLCode"/>
         </w:rPr>
         <w:t>Dockerfile</w:t>
       </w:r>
-      <w:proofErr w:type="spellEnd"/>
       <w:r>
         <w:t xml:space="preserve"> with following content:</w:t>
       </w:r>
@@ -2219,14 +1844,12 @@
           <w:rStyle w:val="HTMLCode"/>
         </w:rPr>
       </w:pPr>
-      <w:proofErr w:type="spellStart"/>
       <w:r>
         <w:rPr>
           <w:rStyle w:val="HTMLCode"/>
         </w:rPr>
         <w:t>node_modules</w:t>
       </w:r>
-      <w:proofErr w:type="spellEnd"/>
     </w:p>
     <w:p>
       <w:pPr>
@@ -2267,14 +1890,12 @@
       <w:r>
         <w:t xml:space="preserve">Go to the directory that has your </w:t>
       </w:r>
-      <w:proofErr w:type="spellStart"/>
       <w:r>
         <w:rPr>
           <w:rStyle w:val="HTMLCode"/>
         </w:rPr>
         <w:t>Dockerfile</w:t>
       </w:r>
-      <w:proofErr w:type="spellEnd"/>
       <w:r>
         <w:t xml:space="preserve"> and run the following command to build the Docker image. The </w:t>
       </w:r>
@@ -2555,14 +2176,12 @@
         </w:rPr>
         <w:t xml:space="preserve">$ docker </w:t>
       </w:r>
-      <w:proofErr w:type="spellStart"/>
       <w:r>
         <w:rPr>
           <w:rStyle w:val="token"/>
         </w:rPr>
         <w:t>ps</w:t>
       </w:r>
-      <w:proofErr w:type="spellEnd"/>
     </w:p>
     <w:p>
       <w:pPr>
@@ -2766,14 +2385,12 @@
         </w:rPr>
         <w:t xml:space="preserve">$ docker </w:t>
       </w:r>
-      <w:proofErr w:type="spellStart"/>
       <w:r>
         <w:rPr>
           <w:rStyle w:val="token"/>
         </w:rPr>
         <w:t>ps</w:t>
       </w:r>
-      <w:proofErr w:type="spellEnd"/>
     </w:p>
     <w:p>
       <w:pPr>
@@ -2858,30 +2475,14 @@
         <w:rPr>
           <w:rStyle w:val="HTMLCode"/>
         </w:rPr>
-        <w:t>/</w:t>
-      </w:r>
-      <w:proofErr w:type="spellStart"/>
-      <w:r>
-        <w:rPr>
-          <w:rStyle w:val="HTMLCode"/>
-        </w:rPr>
-        <w:t>node-web-app:latest</w:t>
-      </w:r>
-      <w:proofErr w:type="spellEnd"/>
-      <w:r>
-        <w:rPr>
-          <w:rStyle w:val="HTMLCode"/>
-        </w:rPr>
-        <w:t xml:space="preserve">  </w:t>
-      </w:r>
-      <w:proofErr w:type="spellStart"/>
+        <w:t xml:space="preserve">/node-web-app:latest  </w:t>
+      </w:r>
       <w:r>
         <w:rPr>
           <w:rStyle w:val="token"/>
         </w:rPr>
         <w:t>npm</w:t>
       </w:r>
-      <w:proofErr w:type="spellEnd"/>
       <w:r>
         <w:rPr>
           <w:rStyle w:val="HTMLCode"/>
@@ -2955,19 +2556,11 @@
       <w:r>
         <w:t xml:space="preserve"> (install if needed via: </w:t>
       </w:r>
-      <w:proofErr w:type="spellStart"/>
-      <w:r>
-        <w:rPr>
-          <w:rStyle w:val="HTMLCode"/>
-        </w:rPr>
-        <w:t>sudo</w:t>
-      </w:r>
-      <w:proofErr w:type="spellEnd"/>
-      <w:r>
-        <w:rPr>
-          <w:rStyle w:val="HTMLCode"/>
-        </w:rPr>
-        <w:t xml:space="preserve"> apt-get install curl</w:t>
+      <w:r>
+        <w:rPr>
+          <w:rStyle w:val="HTMLCode"/>
+        </w:rPr>
+        <w:t>sudo apt-get install curl</w:t>
       </w:r>
       <w:r>
         <w:t>):</w:t>
@@ -2996,21 +2589,7 @@
         <w:rPr>
           <w:rStyle w:val="HTMLCode"/>
         </w:rPr>
-        <w:t xml:space="preserve"> -</w:t>
-      </w:r>
-      <w:proofErr w:type="spellStart"/>
-      <w:r>
-        <w:rPr>
-          <w:rStyle w:val="HTMLCode"/>
-        </w:rPr>
-        <w:t>i</w:t>
-      </w:r>
-      <w:proofErr w:type="spellEnd"/>
-      <w:r>
-        <w:rPr>
-          <w:rStyle w:val="HTMLCode"/>
-        </w:rPr>
-        <w:t xml:space="preserve"> localhost:49160</w:t>
+        <w:t xml:space="preserve"> -i localhost:49160</w:t>
       </w:r>
     </w:p>
     <w:p>
@@ -3108,19 +2687,11 @@
           <w:rStyle w:val="HTMLCode"/>
         </w:rPr>
       </w:pPr>
-      <w:proofErr w:type="spellStart"/>
-      <w:r>
-        <w:rPr>
-          <w:rStyle w:val="HTMLCode"/>
-        </w:rPr>
-        <w:t>ETag</w:t>
-      </w:r>
-      <w:proofErr w:type="spellEnd"/>
-      <w:r>
-        <w:rPr>
-          <w:rStyle w:val="HTMLCode"/>
-        </w:rPr>
-        <w:t>: W/</w:t>
+      <w:r>
+        <w:rPr>
+          <w:rStyle w:val="HTMLCode"/>
+        </w:rPr>
+        <w:t>ETag: W/</w:t>
       </w:r>
       <w:r>
         <w:rPr>
@@ -3164,33 +2735,386 @@
           <w:rStyle w:val="HTMLCode"/>
         </w:rPr>
       </w:pPr>
-    </w:p>
-    <w:p>
-      <w:pPr>
-        <w:pStyle w:val="HTMLPreformatted"/>
-        <w:rPr>
-          <w:rStyle w:val="HTMLCode"/>
-        </w:rPr>
-      </w:pPr>
-      <w:r>
-        <w:rPr>
-          <w:rStyle w:val="HTMLCode"/>
-        </w:rPr>
-        <w:t>Hello world</w:t>
-      </w:r>
-    </w:p>
-    <w:p>
-      <w:pPr>
-        <w:pStyle w:val="NormalWeb"/>
-      </w:pPr>
-      <w:r>
-        <w:t>We hope this tutorial helped you get up and running a simple Node.js application on Docker.</w:t>
-      </w:r>
-    </w:p>
-    <w:p>
       <w:bookmarkStart w:id="6" w:name="_GoBack"/>
       <w:bookmarkEnd w:id="6"/>
     </w:p>
+    <w:p>
+      <w:pPr>
+        <w:pStyle w:val="HTMLPreformatted"/>
+        <w:rPr>
+          <w:rStyle w:val="HTMLCode"/>
+        </w:rPr>
+      </w:pPr>
+      <w:r>
+        <w:rPr>
+          <w:rStyle w:val="HTMLCode"/>
+        </w:rPr>
+        <w:t>Hello world</w:t>
+      </w:r>
+    </w:p>
+    <w:p>
+      <w:pPr>
+        <w:pStyle w:val="NormalWeb"/>
+      </w:pPr>
+      <w:r>
+        <w:t>We hope this tutorial helped you get up and running a simple Node.js application on Docker.</w:t>
+      </w:r>
+    </w:p>
+    <w:p/>
+    <w:p/>
+    <w:tbl>
+      <w:tblPr>
+        <w:tblW w:w="0" w:type="auto"/>
+        <w:tblCellSpacing w:w="15" w:type="dxa"/>
+        <w:tblCellMar>
+          <w:top w:w="15" w:type="dxa"/>
+          <w:left w:w="15" w:type="dxa"/>
+          <w:bottom w:w="15" w:type="dxa"/>
+          <w:right w:w="15" w:type="dxa"/>
+        </w:tblCellMar>
+        <w:tblLook w:val="04A0" w:firstRow="1" w:lastRow="0" w:firstColumn="1" w:lastColumn="0" w:noHBand="0" w:noVBand="1"/>
+      </w:tblPr>
+      <w:tblGrid>
+        <w:gridCol w:w="3566"/>
+      </w:tblGrid>
+      <w:tr>
+        <w:trPr>
+          <w:tblCellSpacing w:w="15" w:type="dxa"/>
+        </w:trPr>
+        <w:tc>
+          <w:tcPr>
+            <w:tcW w:w="0" w:type="auto"/>
+            <w:vAlign w:val="center"/>
+            <w:hideMark/>
+          </w:tcPr>
+          <w:p>
+            <w:pPr>
+              <w:rPr>
+                <w:rFonts w:ascii="Times New Roman" w:eastAsia="Times New Roman" w:hAnsi="Times New Roman" w:cs="Times New Roman"/>
+                <w:b/>
+                <w:sz w:val="32"/>
+                <w:szCs w:val="32"/>
+              </w:rPr>
+            </w:pPr>
+            <w:r>
+              <w:rPr>
+                <w:rFonts w:ascii="Times New Roman" w:eastAsia="Times New Roman" w:hAnsi="Times New Roman" w:cs="Times New Roman"/>
+                <w:b/>
+                <w:sz w:val="32"/>
+                <w:szCs w:val="32"/>
+              </w:rPr>
+              <w:t xml:space="preserve">## Pushing Docker image </w:t>
+            </w:r>
+          </w:p>
+        </w:tc>
+      </w:tr>
+      <w:tr>
+        <w:trPr>
+          <w:tblCellSpacing w:w="15" w:type="dxa"/>
+        </w:trPr>
+        <w:tc>
+          <w:tcPr>
+            <w:tcW w:w="0" w:type="auto"/>
+            <w:vAlign w:val="center"/>
+            <w:hideMark/>
+          </w:tcPr>
+          <w:p>
+            <w:pPr>
+              <w:rPr>
+                <w:rFonts w:ascii="Times New Roman" w:eastAsia="Times New Roman" w:hAnsi="Times New Roman" w:cs="Times New Roman"/>
+              </w:rPr>
+            </w:pPr>
+          </w:p>
+        </w:tc>
+      </w:tr>
+    </w:tbl>
+    <w:p>
+      <w:pPr>
+        <w:rPr>
+          <w:rFonts w:ascii="Times New Roman" w:eastAsia="Times New Roman" w:hAnsi="Times New Roman" w:cs="Times New Roman"/>
+          <w:vanish/>
+        </w:rPr>
+      </w:pPr>
+    </w:p>
+    <w:tbl>
+      <w:tblPr>
+        <w:tblW w:w="0" w:type="auto"/>
+        <w:tblCellSpacing w:w="15" w:type="dxa"/>
+        <w:tblCellMar>
+          <w:top w:w="15" w:type="dxa"/>
+          <w:left w:w="15" w:type="dxa"/>
+          <w:bottom w:w="15" w:type="dxa"/>
+          <w:right w:w="15" w:type="dxa"/>
+        </w:tblCellMar>
+        <w:tblLook w:val="04A0" w:firstRow="1" w:lastRow="0" w:firstColumn="1" w:lastColumn="0" w:noHBand="0" w:noVBand="1"/>
+      </w:tblPr>
+      <w:tblGrid>
+        <w:gridCol w:w="4108"/>
+      </w:tblGrid>
+      <w:tr>
+        <w:trPr>
+          <w:tblCellSpacing w:w="15" w:type="dxa"/>
+        </w:trPr>
+        <w:tc>
+          <w:tcPr>
+            <w:tcW w:w="0" w:type="auto"/>
+            <w:vAlign w:val="center"/>
+            <w:hideMark/>
+          </w:tcPr>
+          <w:p>
+            <w:pPr>
+              <w:rPr>
+                <w:rFonts w:ascii="Times New Roman" w:eastAsia="Times New Roman" w:hAnsi="Times New Roman" w:cs="Times New Roman"/>
+              </w:rPr>
+            </w:pPr>
+            <w:r>
+              <w:rPr>
+                <w:rFonts w:ascii="Times New Roman" w:eastAsia="Times New Roman" w:hAnsi="Times New Roman" w:cs="Times New Roman"/>
+              </w:rPr>
+              <w:t>export DOCKER_ID_USER="username"</w:t>
+            </w:r>
+          </w:p>
+        </w:tc>
+      </w:tr>
+      <w:tr>
+        <w:trPr>
+          <w:tblCellSpacing w:w="15" w:type="dxa"/>
+        </w:trPr>
+        <w:tc>
+          <w:tcPr>
+            <w:tcW w:w="0" w:type="auto"/>
+            <w:vAlign w:val="center"/>
+            <w:hideMark/>
+          </w:tcPr>
+          <w:p>
+            <w:pPr>
+              <w:rPr>
+                <w:rFonts w:ascii="Times New Roman" w:eastAsia="Times New Roman" w:hAnsi="Times New Roman" w:cs="Times New Roman"/>
+              </w:rPr>
+            </w:pPr>
+          </w:p>
+        </w:tc>
+      </w:tr>
+    </w:tbl>
+    <w:p>
+      <w:pPr>
+        <w:rPr>
+          <w:rFonts w:ascii="Times New Roman" w:eastAsia="Times New Roman" w:hAnsi="Times New Roman" w:cs="Times New Roman"/>
+          <w:vanish/>
+        </w:rPr>
+      </w:pPr>
+    </w:p>
+    <w:tbl>
+      <w:tblPr>
+        <w:tblW w:w="0" w:type="auto"/>
+        <w:tblCellSpacing w:w="15" w:type="dxa"/>
+        <w:tblCellMar>
+          <w:top w:w="15" w:type="dxa"/>
+          <w:left w:w="15" w:type="dxa"/>
+          <w:bottom w:w="15" w:type="dxa"/>
+          <w:right w:w="15" w:type="dxa"/>
+        </w:tblCellMar>
+        <w:tblLook w:val="04A0" w:firstRow="1" w:lastRow="0" w:firstColumn="1" w:lastColumn="0" w:noHBand="0" w:noVBand="1"/>
+      </w:tblPr>
+      <w:tblGrid>
+        <w:gridCol w:w="1297"/>
+      </w:tblGrid>
+      <w:tr>
+        <w:trPr>
+          <w:tblCellSpacing w:w="15" w:type="dxa"/>
+        </w:trPr>
+        <w:tc>
+          <w:tcPr>
+            <w:tcW w:w="0" w:type="auto"/>
+            <w:vAlign w:val="center"/>
+            <w:hideMark/>
+          </w:tcPr>
+          <w:p>
+            <w:pPr>
+              <w:rPr>
+                <w:rFonts w:ascii="Times New Roman" w:eastAsia="Times New Roman" w:hAnsi="Times New Roman" w:cs="Times New Roman"/>
+              </w:rPr>
+            </w:pPr>
+            <w:r>
+              <w:rPr>
+                <w:rFonts w:ascii="Times New Roman" w:eastAsia="Times New Roman" w:hAnsi="Times New Roman" w:cs="Times New Roman"/>
+              </w:rPr>
+              <w:t>docker login</w:t>
+            </w:r>
+          </w:p>
+        </w:tc>
+      </w:tr>
+      <w:tr>
+        <w:trPr>
+          <w:tblCellSpacing w:w="15" w:type="dxa"/>
+        </w:trPr>
+        <w:tc>
+          <w:tcPr>
+            <w:tcW w:w="0" w:type="auto"/>
+            <w:vAlign w:val="center"/>
+            <w:hideMark/>
+          </w:tcPr>
+          <w:p>
+            <w:pPr>
+              <w:rPr>
+                <w:rFonts w:ascii="Times New Roman" w:eastAsia="Times New Roman" w:hAnsi="Times New Roman" w:cs="Times New Roman"/>
+              </w:rPr>
+            </w:pPr>
+          </w:p>
+        </w:tc>
+      </w:tr>
+    </w:tbl>
+    <w:p>
+      <w:pPr>
+        <w:rPr>
+          <w:rFonts w:ascii="Times New Roman" w:eastAsia="Times New Roman" w:hAnsi="Times New Roman" w:cs="Times New Roman"/>
+          <w:vanish/>
+        </w:rPr>
+      </w:pPr>
+    </w:p>
+    <w:tbl>
+      <w:tblPr>
+        <w:tblW w:w="0" w:type="auto"/>
+        <w:tblCellSpacing w:w="15" w:type="dxa"/>
+        <w:tblCellMar>
+          <w:top w:w="15" w:type="dxa"/>
+          <w:left w:w="15" w:type="dxa"/>
+          <w:bottom w:w="15" w:type="dxa"/>
+          <w:right w:w="15" w:type="dxa"/>
+        </w:tblCellMar>
+        <w:tblLook w:val="04A0" w:firstRow="1" w:lastRow="0" w:firstColumn="1" w:lastColumn="0" w:noHBand="0" w:noVBand="1"/>
+      </w:tblPr>
+      <w:tblGrid>
+        <w:gridCol w:w="3923"/>
+      </w:tblGrid>
+      <w:tr>
+        <w:trPr>
+          <w:tblCellSpacing w:w="15" w:type="dxa"/>
+        </w:trPr>
+        <w:tc>
+          <w:tcPr>
+            <w:tcW w:w="0" w:type="auto"/>
+            <w:vAlign w:val="center"/>
+            <w:hideMark/>
+          </w:tcPr>
+          <w:p>
+            <w:pPr>
+              <w:rPr>
+                <w:rFonts w:ascii="Times New Roman" w:eastAsia="Times New Roman" w:hAnsi="Times New Roman" w:cs="Times New Roman"/>
+              </w:rPr>
+            </w:pPr>
+            <w:r>
+              <w:rPr>
+                <w:rFonts w:ascii="Times New Roman" w:eastAsia="Times New Roman" w:hAnsi="Times New Roman" w:cs="Times New Roman"/>
+              </w:rPr>
+              <w:t>(find image id by : sudo docker images)</w:t>
+            </w:r>
+          </w:p>
+        </w:tc>
+      </w:tr>
+      <w:tr>
+        <w:trPr>
+          <w:tblCellSpacing w:w="15" w:type="dxa"/>
+        </w:trPr>
+        <w:tc>
+          <w:tcPr>
+            <w:tcW w:w="0" w:type="auto"/>
+            <w:vAlign w:val="center"/>
+            <w:hideMark/>
+          </w:tcPr>
+          <w:p>
+            <w:pPr>
+              <w:rPr>
+                <w:rFonts w:ascii="Times New Roman" w:eastAsia="Times New Roman" w:hAnsi="Times New Roman" w:cs="Times New Roman"/>
+              </w:rPr>
+            </w:pPr>
+          </w:p>
+        </w:tc>
+      </w:tr>
+    </w:tbl>
+    <w:p>
+      <w:pPr>
+        <w:rPr>
+          <w:rFonts w:ascii="Times New Roman" w:eastAsia="Times New Roman" w:hAnsi="Times New Roman" w:cs="Times New Roman"/>
+          <w:vanish/>
+        </w:rPr>
+      </w:pPr>
+    </w:p>
+    <w:tbl>
+      <w:tblPr>
+        <w:tblW w:w="0" w:type="auto"/>
+        <w:tblCellSpacing w:w="15" w:type="dxa"/>
+        <w:tblCellMar>
+          <w:top w:w="15" w:type="dxa"/>
+          <w:left w:w="15" w:type="dxa"/>
+          <w:bottom w:w="15" w:type="dxa"/>
+          <w:right w:w="15" w:type="dxa"/>
+        </w:tblCellMar>
+        <w:tblLook w:val="04A0" w:firstRow="1" w:lastRow="0" w:firstColumn="1" w:lastColumn="0" w:noHBand="0" w:noVBand="1"/>
+      </w:tblPr>
+      <w:tblGrid>
+        <w:gridCol w:w="5355"/>
+      </w:tblGrid>
+      <w:tr>
+        <w:trPr>
+          <w:tblCellSpacing w:w="15" w:type="dxa"/>
+        </w:trPr>
+        <w:tc>
+          <w:tcPr>
+            <w:tcW w:w="0" w:type="auto"/>
+            <w:vAlign w:val="center"/>
+            <w:hideMark/>
+          </w:tcPr>
+          <w:p>
+            <w:pPr>
+              <w:rPr>
+                <w:rFonts w:ascii="Times New Roman" w:eastAsia="Times New Roman" w:hAnsi="Times New Roman" w:cs="Times New Roman"/>
+              </w:rPr>
+            </w:pPr>
+            <w:r>
+              <w:rPr>
+                <w:rFonts w:ascii="Times New Roman" w:eastAsia="Times New Roman" w:hAnsi="Times New Roman" w:cs="Times New Roman"/>
+              </w:rPr>
+              <w:lastRenderedPageBreak/>
+              <w:t>sudo docker tag 6d0fa3d26dcb andalike/node-web-app</w:t>
+            </w:r>
+          </w:p>
+        </w:tc>
+      </w:tr>
+      <w:tr>
+        <w:trPr>
+          <w:tblCellSpacing w:w="15" w:type="dxa"/>
+        </w:trPr>
+        <w:tc>
+          <w:tcPr>
+            <w:tcW w:w="0" w:type="auto"/>
+            <w:vAlign w:val="center"/>
+            <w:hideMark/>
+          </w:tcPr>
+          <w:p>
+            <w:pPr>
+              <w:rPr>
+                <w:rFonts w:ascii="Times New Roman" w:eastAsia="Times New Roman" w:hAnsi="Times New Roman" w:cs="Times New Roman"/>
+              </w:rPr>
+            </w:pPr>
+          </w:p>
+        </w:tc>
+      </w:tr>
+    </w:tbl>
+    <w:p>
+      <w:pPr>
+        <w:rPr>
+          <w:rFonts w:ascii="Times New Roman" w:eastAsia="Times New Roman" w:hAnsi="Times New Roman" w:cs="Times New Roman"/>
+        </w:rPr>
+      </w:pPr>
+      <w:r>
+        <w:rPr>
+          <w:rFonts w:ascii="Times New Roman" w:eastAsia="Times New Roman" w:hAnsi="Times New Roman" w:cs="Times New Roman"/>
+        </w:rPr>
+        <w:t>sudo docker push andalike/node-web-app</w:t>
+      </w:r>
+    </w:p>
+    <w:p/>
     <w:sectPr>
       <w:pgSz w:w="11900" w:h="16840"/>
       <w:pgMar w:top="1440" w:right="1440" w:bottom="1440" w:left="1440" w:header="708" w:footer="708" w:gutter="0"/>

</xml_diff>